<commit_message>
Cartoon update and working on article for January
</commit_message>
<xml_diff>
--- a/Articles/2025/1-Blender-Continued/1-Object-Mode/1-Exploring-the-Interface/3-The-Different-Types-of-Menus/Z Generic SEO for Blender Documents.docx
+++ b/Articles/2025/1-Blender-Continued/1-Object-Mode/1-Exploring-the-Interface/3-The-Different-Types-of-Menus/Z Generic SEO for Blender Documents.docx
@@ -19,10 +19,7 @@
         <w:t>" content="</w:t>
       </w:r>
       <w:r>
-        <w:t xml:space="preserve">1 </w:t>
-      </w:r>
-      <w:r>
-        <w:t>What is Blender</w:t>
+        <w:t>3 The Different Types of Menus</w:t>
       </w:r>
       <w:r>
         <w:t xml:space="preserve"> "&gt;</w:t>
@@ -78,6 +75,9 @@
         <w:t>" content="</w:t>
       </w:r>
       <w:r>
+        <w:t>Menus,</w:t>
+      </w:r>
+      <w:r>
         <w:t xml:space="preserve"> </w:t>
       </w:r>
       <w:r>
@@ -114,25 +114,11 @@
         <w:t xml:space="preserve">explains </w:t>
       </w:r>
       <w:r>
-        <w:t>what the 3D modeling program “Blender</w:t>
-      </w:r>
-      <w:r>
-        <w:t xml:space="preserve"> </w:t>
-      </w:r>
-      <w:r>
-        <w:t>"</w:t>
-      </w:r>
-      <w:r>
-        <w:t xml:space="preserve"> is all </w:t>
-      </w:r>
-      <w:proofErr w:type="gramStart"/>
-      <w:r>
-        <w:t>about.</w:t>
-      </w:r>
-      <w:r>
-        <w:t>/</w:t>
-      </w:r>
-      <w:proofErr w:type="gramEnd"/>
+        <w:t>about the numerous different types of menu systems that Blender has, and this time we are concentrating specifically about the systems in Object mode.</w:t>
+      </w:r>
+      <w:r>
+        <w:t xml:space="preserve"> /</w:t>
+      </w:r>
       <w:r>
         <w:t>&gt;</w:t>
       </w:r>
@@ -225,7 +211,7 @@
         <w:t>" content="</w:t>
       </w:r>
       <w:r>
-        <w:t>Wednesday, December 11, 2024</w:t>
+        <w:t>Thursday, December 19, 2024</w:t>
       </w:r>
       <w:r>
         <w:t>" /&gt;</w:t>
@@ -253,7 +239,7 @@
         <w:t xml:space="preserve"> https://starsindust.github.io/</w:t>
       </w:r>
       <w:r>
-        <w:t>Enlightenment/Articles/2024/8-Blender-2024/1-What-Is-Blender/1-What-Is-Blender.html</w:t>
+        <w:t>Enlightenment/Articles/2025/1-Blender-Continued/1-Object-Mode/1-Exploring-the-Interface/3-The-Different-Types-of-Menus/3-The-Different-Types-Of-Menus.html</w:t>
       </w:r>
       <w:r>
         <w:t>"&gt;</w:t>

</xml_diff>